<commit_message>
fixed address for Kings Links BW
</commit_message>
<xml_diff>
--- a/secure/bw_club_roster.docx
+++ b/secure/bw_club_roster.docx
@@ -670,6 +670,8 @@
           <w:t>wilma.macmillan@ymail.com</w:t>
         </w:r>
       </w:hyperlink>
+      <w:bookmarkStart w:id="0" w:name="_GoBack"/>
+      <w:bookmarkEnd w:id="0"/>
     </w:p>
     <w:p>
       <w:pPr>
@@ -718,30 +720,17 @@
         </w:rPr>
         <w:tab/>
       </w:r>
-      <w:r>
-        <w:rPr>
-          <w:b/>
-          <w:bCs/>
-          <w:sz w:val="22"/>
-        </w:rPr>
-        <w:tab/>
-      </w:r>
-      <w:r>
-        <w:rPr>
-          <w:b/>
-          <w:bCs/>
-          <w:sz w:val="22"/>
-        </w:rPr>
-        <w:tab/>
-      </w:r>
-      <w:r>
-        <w:rPr>
-          <w:b/>
-          <w:bCs/>
-          <w:sz w:val="22"/>
-        </w:rPr>
-        <w:tab/>
-      </w:r>
+      <w:hyperlink r:id="rId15" w:history="1">
+        <w:r>
+          <w:rPr>
+            <w:rStyle w:val="Hyperlink"/>
+            <w:color w:val="auto"/>
+            <w:sz w:val="20"/>
+            <w:szCs w:val="20"/>
+          </w:rPr>
+          <w:t>http://kingslinks.ca/</w:t>
+        </w:r>
+      </w:hyperlink>
       <w:r>
         <w:rPr>
           <w:b/>
@@ -771,22 +760,23 @@
           <w:sz w:val="20"/>
           <w:szCs w:val="20"/>
         </w:rPr>
-        <w:t>3456 - 154</w:t>
-      </w:r>
-      <w:r>
-        <w:rPr>
-          <w:sz w:val="20"/>
-          <w:szCs w:val="20"/>
-          <w:vertAlign w:val="superscript"/>
-        </w:rPr>
-        <w:t>th</w:t>
-      </w:r>
-      <w:r>
-        <w:rPr>
-          <w:sz w:val="20"/>
-          <w:szCs w:val="20"/>
-        </w:rPr>
-        <w:t xml:space="preserve"> Street, Surrey, B.C. V3Z 2L3</w:t>
+        <w:t>3388 72nd Street, Delta, BC V4K 3N2</w:t>
+      </w:r>
+      <w:r>
+        <w:rPr>
+          <w:b/>
+          <w:bCs/>
+          <w:sz w:val="22"/>
+        </w:rPr>
+        <w:tab/>
+      </w:r>
+      <w:r>
+        <w:rPr>
+          <w:b/>
+          <w:bCs/>
+          <w:sz w:val="22"/>
+        </w:rPr>
+        <w:tab/>
       </w:r>
       <w:r>
         <w:rPr>
@@ -871,7 +861,7 @@
         </w:rPr>
         <w:tab/>
       </w:r>
-      <w:hyperlink r:id="rId15" w:history="1">
+      <w:hyperlink r:id="rId16" w:history="1">
         <w:r>
           <w:rPr>
             <w:rStyle w:val="Hyperlink"/>
@@ -1074,7 +1064,7 @@
         </w:rPr>
         <w:tab/>
       </w:r>
-      <w:hyperlink r:id="rId16" w:history="1">
+      <w:hyperlink r:id="rId17" w:history="1">
         <w:r>
           <w:rPr>
             <w:rStyle w:val="Hyperlink"/>
@@ -1134,7 +1124,7 @@
         </w:rPr>
         <w:tab/>
       </w:r>
-      <w:hyperlink r:id="rId17" w:history="1">
+      <w:hyperlink r:id="rId18" w:history="1">
         <w:r>
           <w:rPr>
             <w:rStyle w:val="Hyperlink"/>
@@ -1209,7 +1199,7 @@
         </w:rPr>
         <w:tab/>
       </w:r>
-      <w:hyperlink r:id="rId18" w:history="1">
+      <w:hyperlink r:id="rId19" w:history="1">
         <w:r>
           <w:rPr>
             <w:rStyle w:val="Hyperlink"/>
@@ -1336,7 +1326,7 @@
         </w:rPr>
         <w:tab/>
       </w:r>
-      <w:hyperlink r:id="rId19" w:history="1">
+      <w:hyperlink r:id="rId20" w:history="1">
         <w:r>
           <w:rPr>
             <w:rStyle w:val="Hyperlink"/>
@@ -1390,7 +1380,7 @@
         </w:rPr>
         <w:tab/>
       </w:r>
-      <w:hyperlink r:id="rId20" w:history="1">
+      <w:hyperlink r:id="rId21" w:history="1">
         <w:r>
           <w:rPr>
             <w:rStyle w:val="Hyperlink"/>
@@ -1457,7 +1447,7 @@
         </w:rPr>
         <w:tab/>
       </w:r>
-      <w:hyperlink r:id="rId21" w:history="1">
+      <w:hyperlink r:id="rId22" w:history="1">
         <w:r>
           <w:rPr>
             <w:rStyle w:val="Hyperlink"/>
@@ -1537,7 +1527,7 @@
         </w:rPr>
         <w:tab/>
       </w:r>
-      <w:hyperlink r:id="rId22" w:history="1">
+      <w:hyperlink r:id="rId23" w:history="1">
         <w:r>
           <w:rPr>
             <w:rStyle w:val="Hyperlink"/>
@@ -1563,7 +1553,7 @@
           <w:sz w:val="20"/>
         </w:rPr>
       </w:pPr>
-      <w:hyperlink r:id="rId23" w:history="1"/>
+      <w:hyperlink r:id="rId24" w:history="1"/>
     </w:p>
     <w:p>
       <w:pPr>
@@ -1608,7 +1598,7 @@
         </w:rPr>
         <w:tab/>
       </w:r>
-      <w:hyperlink r:id="rId24" w:history="1">
+      <w:hyperlink r:id="rId25" w:history="1">
         <w:r>
           <w:rPr>
             <w:rStyle w:val="Hyperlink"/>
@@ -1820,7 +1810,7 @@
         </w:rPr>
         <w:tab/>
       </w:r>
-      <w:hyperlink r:id="rId25" w:history="1">
+      <w:hyperlink r:id="rId26" w:history="1">
         <w:r>
           <w:rPr>
             <w:rStyle w:val="Hyperlink"/>
@@ -1971,7 +1961,7 @@
         </w:rPr>
         <w:tab/>
       </w:r>
-      <w:hyperlink r:id="rId26" w:history="1">
+      <w:hyperlink r:id="rId27" w:history="1">
         <w:r>
           <w:rPr>
             <w:rStyle w:val="Hyperlink"/>
@@ -2053,7 +2043,7 @@
         </w:rPr>
         <w:tab/>
       </w:r>
-      <w:hyperlink r:id="rId27" w:history="1">
+      <w:hyperlink r:id="rId28" w:history="1">
         <w:r>
           <w:rPr>
             <w:rStyle w:val="Hyperlink"/>
@@ -2111,8 +2101,6 @@
           <w:sz w:val="20"/>
         </w:rPr>
       </w:pPr>
-      <w:bookmarkStart w:id="0" w:name="_GoBack"/>
-      <w:bookmarkEnd w:id="0"/>
       <w:proofErr w:type="spellStart"/>
       <w:r>
         <w:rPr>
@@ -2169,7 +2157,7 @@
         </w:rPr>
         <w:tab/>
       </w:r>
-      <w:hyperlink r:id="rId28" w:history="1">
+      <w:hyperlink r:id="rId29" w:history="1">
         <w:r>
           <w:rPr>
             <w:rStyle w:val="Hyperlink"/>
@@ -2266,7 +2254,7 @@
         </w:rPr>
         <w:tab/>
       </w:r>
-      <w:hyperlink r:id="rId29" w:history="1">
+      <w:hyperlink r:id="rId30" w:history="1">
         <w:r>
           <w:rPr>
             <w:rStyle w:val="Hyperlink"/>
@@ -2367,7 +2355,7 @@
         </w:rPr>
         <w:tab/>
       </w:r>
-      <w:hyperlink r:id="rId30" w:history="1">
+      <w:hyperlink r:id="rId31" w:history="1">
         <w:r>
           <w:rPr>
             <w:rStyle w:val="Hyperlink"/>
@@ -2597,7 +2585,7 @@
         </w:rPr>
         <w:tab/>
       </w:r>
-      <w:hyperlink r:id="rId31" w:history="1">
+      <w:hyperlink r:id="rId32" w:history="1">
         <w:r>
           <w:rPr>
             <w:rStyle w:val="Hyperlink"/>
@@ -2697,7 +2685,7 @@
         </w:rPr>
         <w:tab/>
       </w:r>
-      <w:hyperlink r:id="rId32" w:history="1">
+      <w:hyperlink r:id="rId33" w:history="1">
         <w:r>
           <w:rPr>
             <w:rStyle w:val="Hyperlink"/>
@@ -2783,7 +2771,7 @@
         </w:rPr>
         <w:tab/>
       </w:r>
-      <w:hyperlink r:id="rId33" w:history="1">
+      <w:hyperlink r:id="rId34" w:history="1">
         <w:r>
           <w:rPr>
             <w:rStyle w:val="Hyperlink"/>
@@ -2906,7 +2894,7 @@
         </w:rPr>
         <w:tab/>
       </w:r>
-      <w:hyperlink r:id="rId34" w:history="1">
+      <w:hyperlink r:id="rId35" w:history="1">
         <w:r>
           <w:rPr>
             <w:rStyle w:val="Hyperlink"/>
@@ -3060,7 +3048,7 @@
         </w:rPr>
         <w:tab/>
       </w:r>
-      <w:hyperlink r:id="rId35" w:history="1">
+      <w:hyperlink r:id="rId36" w:history="1">
         <w:r>
           <w:rPr>
             <w:rStyle w:val="Hyperlink"/>
@@ -3127,7 +3115,7 @@
         </w:rPr>
         <w:tab/>
       </w:r>
-      <w:hyperlink r:id="rId36" w:history="1">
+      <w:hyperlink r:id="rId37" w:history="1">
         <w:r>
           <w:rPr>
             <w:rStyle w:val="Hyperlink"/>
@@ -3189,7 +3177,7 @@
         <w:tab/>
         <w:t xml:space="preserve">604-438-0229                 </w:t>
       </w:r>
-      <w:hyperlink r:id="rId37" w:history="1">
+      <w:hyperlink r:id="rId38" w:history="1">
         <w:r>
           <w:rPr>
             <w:rStyle w:val="Hyperlink"/>
@@ -3271,7 +3259,7 @@
         </w:rPr>
         <w:tab/>
       </w:r>
-      <w:hyperlink r:id="rId38" w:history="1">
+      <w:hyperlink r:id="rId39" w:history="1">
         <w:r>
           <w:rPr>
             <w:rStyle w:val="Hyperlink"/>
@@ -3344,7 +3332,7 @@
         </w:rPr>
         <w:tab/>
       </w:r>
-      <w:hyperlink r:id="rId39" w:history="1">
+      <w:hyperlink r:id="rId40" w:history="1">
         <w:r>
           <w:rPr>
             <w:rStyle w:val="Hyperlink"/>
@@ -3361,11 +3349,11 @@
       </w:r>
     </w:p>
     <w:sectPr>
-      <w:headerReference w:type="even" r:id="rId40"/>
-      <w:headerReference w:type="default" r:id="rId41"/>
-      <w:footerReference w:type="even" r:id="rId42"/>
-      <w:headerReference w:type="first" r:id="rId43"/>
-      <w:footerReference w:type="first" r:id="rId44"/>
+      <w:headerReference w:type="even" r:id="rId41"/>
+      <w:headerReference w:type="default" r:id="rId42"/>
+      <w:footerReference w:type="even" r:id="rId43"/>
+      <w:headerReference w:type="first" r:id="rId44"/>
+      <w:footerReference w:type="first" r:id="rId45"/>
       <w:pgSz w:w="15840" w:h="12240" w:orient="landscape"/>
       <w:pgMar w:top="1021" w:right="851" w:bottom="1021" w:left="851" w:header="709" w:footer="709" w:gutter="0"/>
       <w:cols w:space="708"/>
@@ -3591,7 +3579,7 @@
             </wp:anchor>
           </w:drawing>
         </mc:Choice>
-        <mc:Fallback xmlns:w15="http://schemas.microsoft.com/office/word/2012/wordml" xmlns:mv="urn:schemas-microsoft-com:mac:vml" xmlns:mo="http://schemas.microsoft.com/office/mac/office/2008/main">
+        <mc:Fallback xmlns:mo="http://schemas.microsoft.com/office/mac/office/2008/main" xmlns:mv="urn:schemas-microsoft-com:mac:vml" xmlns:w15="http://schemas.microsoft.com/office/word/2012/wordml">
           <w:pict>
             <v:shapetype w14:anchorId="79A23E5F" id="_x0000_t202" coordsize="21600,21600" o:spt="202" path="m0,0l0,21600,21600,21600,21600,0xe">
               <v:stroke joinstyle="miter"/>

</xml_diff>